<commit_message>
Correcciones Informe e instalador
</commit_message>
<xml_diff>
--- a/Proyecto/01SimPoblacion-Proyecto.docx
+++ b/Proyecto/01SimPoblacion-Proyecto.docx
@@ -359,8 +359,6 @@
         </w:rPr>
         <w:t>Problema</w:t>
       </w:r>
-      <w:bookmarkStart w:id="0" w:name="_GoBack"/>
-      <w:bookmarkEnd w:id="0"/>
     </w:p>
     <w:p>
       <w:pPr>
@@ -368,6 +366,7 @@
         <w:ind w:left="0"/>
       </w:pPr>
       <w:r>
+        <w:lastRenderedPageBreak/>
         <w:t xml:space="preserve">Durante los últimos 100 años, la raza humana ha experimentado un rápido crecimiento poblacional debido a avances significativos en medicina y un incremento masivo de la productividad agrícola. A pesar de que los índices de crecimiento poblacional han bajado desde los años 60, la mayoría de los países experimenta un crecimiento positivo, sólo que a una velocidad </w:t>
       </w:r>
       <w:r>
@@ -420,7 +419,6 @@
         <w:ind w:left="0"/>
       </w:pPr>
       <w:r>
-        <w:lastRenderedPageBreak/>
         <w:t xml:space="preserve">El rápido crecimiento poblacional representa una amenaza para </w:t>
       </w:r>
       <w:r>
@@ -1809,7 +1807,19 @@
         <w:rPr>
           <w:rFonts w:eastAsiaTheme="minorEastAsia"/>
         </w:rPr>
-        <w:t xml:space="preserve"> y la cantidad de alimento total por </w:t>
+        <w:t xml:space="preserve"> y la cantidad de alimento </w:t>
+      </w:r>
+      <w:r>
+        <w:rPr>
+          <w:rFonts w:eastAsiaTheme="minorEastAsia"/>
+        </w:rPr>
+        <w:t>ideal</w:t>
+      </w:r>
+      <w:r>
+        <w:rPr>
+          <w:rFonts w:eastAsiaTheme="minorEastAsia"/>
+        </w:rPr>
+        <w:t xml:space="preserve"> por </w:t>
       </w:r>
       <w:r>
         <w:rPr>
@@ -1852,7 +1862,19 @@
         <w:rPr>
           <w:rFonts w:eastAsiaTheme="minorEastAsia"/>
         </w:rPr>
-        <w:t>Acceso equitativo a los recursos de todos los individuos.</w:t>
+        <w:t>Acceso equitativo a los recursos</w:t>
+      </w:r>
+      <w:r>
+        <w:rPr>
+          <w:rFonts w:eastAsiaTheme="minorEastAsia"/>
+        </w:rPr>
+        <w:t xml:space="preserve"> alimenticios</w:t>
+      </w:r>
+      <w:r>
+        <w:rPr>
+          <w:rFonts w:eastAsiaTheme="minorEastAsia"/>
+        </w:rPr>
+        <w:t xml:space="preserve"> de todos los individuos.</w:t>
       </w:r>
     </w:p>
     <w:p>
@@ -1972,6 +1994,12 @@
         </w:rPr>
         <w:t>puede bajar de un 36% del terreno total.</w:t>
       </w:r>
+      <w:r>
+        <w:rPr>
+          <w:rFonts w:eastAsiaTheme="minorEastAsia"/>
+        </w:rPr>
+        <w:t xml:space="preserve"> </w:t>
+      </w:r>
     </w:p>
     <w:p>
       <w:pPr>
@@ -2006,7 +2034,6 @@
         <w:rPr>
           <w:rFonts w:eastAsiaTheme="minorEastAsia"/>
         </w:rPr>
-        <w:lastRenderedPageBreak/>
         <w:t>La unidad de alimento es dada en toneladas.</w:t>
       </w:r>
     </w:p>
@@ -2025,6 +2052,7 @@
         <w:rPr>
           <w:rFonts w:eastAsiaTheme="minorEastAsia"/>
         </w:rPr>
+        <w:lastRenderedPageBreak/>
         <w:t xml:space="preserve">La unidad de terreno es dada en </w:t>
       </w:r>
       <m:oMath>
@@ -2199,7 +2227,31 @@
         <w:rPr>
           <w:rFonts w:eastAsiaTheme="minorEastAsia"/>
         </w:rPr>
-        <w:t xml:space="preserve">Este modelo no tiene en cuenta aspectos </w:t>
+        <w:t>Este modelo no tiene en cuenta</w:t>
+      </w:r>
+      <w:r>
+        <w:rPr>
+          <w:rFonts w:eastAsiaTheme="minorEastAsia"/>
+        </w:rPr>
+        <w:t>:</w:t>
+      </w:r>
+    </w:p>
+    <w:p>
+      <w:pPr>
+        <w:pStyle w:val="Prrafodelista"/>
+        <w:numPr>
+          <w:ilvl w:val="0"/>
+          <w:numId w:val="9"/>
+        </w:numPr>
+        <w:rPr>
+          <w:rFonts w:eastAsiaTheme="minorEastAsia"/>
+        </w:rPr>
+      </w:pPr>
+      <w:r>
+        <w:rPr>
+          <w:rFonts w:eastAsiaTheme="minorEastAsia"/>
+        </w:rPr>
+        <w:t xml:space="preserve">Aspectos </w:t>
       </w:r>
       <w:r>
         <w:rPr>
@@ -2211,25 +2263,57 @@
         <w:rPr>
           <w:rFonts w:eastAsiaTheme="minorEastAsia"/>
         </w:rPr>
-        <w:t xml:space="preserve">, </w:t>
-      </w:r>
-      <w:r>
-        <w:rPr>
-          <w:rFonts w:eastAsiaTheme="minorEastAsia"/>
-        </w:rPr>
-        <w:t>prestación de servicios de salud pública o privada</w:t>
-      </w:r>
-      <w:r>
-        <w:rPr>
-          <w:rFonts w:eastAsiaTheme="minorEastAsia"/>
-        </w:rPr>
-        <w:t xml:space="preserve">, </w:t>
-      </w:r>
-      <w:r>
-        <w:rPr>
-          <w:rFonts w:eastAsiaTheme="minorEastAsia"/>
-        </w:rPr>
-        <w:t xml:space="preserve">muertes por causas fuera de inanición o </w:t>
+        <w:t>.</w:t>
+      </w:r>
+    </w:p>
+    <w:p>
+      <w:pPr>
+        <w:pStyle w:val="Prrafodelista"/>
+        <w:numPr>
+          <w:ilvl w:val="0"/>
+          <w:numId w:val="9"/>
+        </w:numPr>
+        <w:rPr>
+          <w:rFonts w:eastAsiaTheme="minorEastAsia"/>
+        </w:rPr>
+      </w:pPr>
+      <w:r>
+        <w:rPr>
+          <w:rFonts w:eastAsiaTheme="minorEastAsia"/>
+        </w:rPr>
+        <w:t>Prestación de</w:t>
+      </w:r>
+      <w:bookmarkStart w:id="0" w:name="_GoBack"/>
+      <w:bookmarkEnd w:id="0"/>
+      <w:r>
+        <w:rPr>
+          <w:rFonts w:eastAsiaTheme="minorEastAsia"/>
+        </w:rPr>
+        <w:t xml:space="preserve"> servicios de salud pública o privada</w:t>
+      </w:r>
+      <w:r>
+        <w:rPr>
+          <w:rFonts w:eastAsiaTheme="minorEastAsia"/>
+        </w:rPr>
+        <w:t>.</w:t>
+      </w:r>
+    </w:p>
+    <w:p>
+      <w:pPr>
+        <w:pStyle w:val="Prrafodelista"/>
+        <w:numPr>
+          <w:ilvl w:val="0"/>
+          <w:numId w:val="9"/>
+        </w:numPr>
+        <w:rPr>
+          <w:rFonts w:eastAsiaTheme="minorEastAsia"/>
+        </w:rPr>
+      </w:pPr>
+      <w:r>
+        <w:rPr>
+          <w:rFonts w:eastAsiaTheme="minorEastAsia"/>
+        </w:rPr>
+        <w:t xml:space="preserve">Muertes por causas fuera de inanición o </w:t>
       </w:r>
       <w:r>
         <w:rPr>
@@ -2247,25 +2331,115 @@
         <w:rPr>
           <w:rFonts w:eastAsiaTheme="minorEastAsia"/>
         </w:rPr>
-        <w:t xml:space="preserve">, </w:t>
-      </w:r>
-      <w:r>
-        <w:rPr>
-          <w:rFonts w:eastAsiaTheme="minorEastAsia"/>
-        </w:rPr>
-        <w:t xml:space="preserve">nacimientos fallidos, </w:t>
-      </w:r>
-      <w:r>
-        <w:rPr>
-          <w:rFonts w:eastAsiaTheme="minorEastAsia"/>
-        </w:rPr>
-        <w:t>o evasión de impuestos.</w:t>
-      </w:r>
-      <w:r>
-        <w:rPr>
-          <w:rFonts w:eastAsiaTheme="minorEastAsia"/>
-        </w:rPr>
-        <w:t xml:space="preserve"> </w:t>
+        <w:t>.</w:t>
+      </w:r>
+    </w:p>
+    <w:p>
+      <w:pPr>
+        <w:pStyle w:val="Prrafodelista"/>
+        <w:numPr>
+          <w:ilvl w:val="0"/>
+          <w:numId w:val="9"/>
+        </w:numPr>
+        <w:rPr>
+          <w:rFonts w:eastAsiaTheme="minorEastAsia"/>
+        </w:rPr>
+      </w:pPr>
+      <w:r>
+        <w:rPr>
+          <w:rFonts w:eastAsiaTheme="minorEastAsia"/>
+        </w:rPr>
+        <w:t>Sexo de los individuos</w:t>
+      </w:r>
+      <w:r>
+        <w:rPr>
+          <w:rFonts w:eastAsiaTheme="minorEastAsia"/>
+        </w:rPr>
+        <w:t>.</w:t>
+      </w:r>
+    </w:p>
+    <w:p>
+      <w:pPr>
+        <w:pStyle w:val="Prrafodelista"/>
+        <w:numPr>
+          <w:ilvl w:val="0"/>
+          <w:numId w:val="9"/>
+        </w:numPr>
+        <w:rPr>
+          <w:rFonts w:eastAsiaTheme="minorEastAsia"/>
+        </w:rPr>
+      </w:pPr>
+      <w:r>
+        <w:rPr>
+          <w:rFonts w:eastAsiaTheme="minorEastAsia"/>
+        </w:rPr>
+        <w:t>Nacimientos fallidos</w:t>
+      </w:r>
+      <w:r>
+        <w:rPr>
+          <w:rFonts w:eastAsiaTheme="minorEastAsia"/>
+        </w:rPr>
+        <w:t>.</w:t>
+      </w:r>
+    </w:p>
+    <w:p>
+      <w:pPr>
+        <w:pStyle w:val="Prrafodelista"/>
+        <w:numPr>
+          <w:ilvl w:val="0"/>
+          <w:numId w:val="9"/>
+        </w:numPr>
+        <w:rPr>
+          <w:rFonts w:eastAsiaTheme="minorEastAsia"/>
+        </w:rPr>
+      </w:pPr>
+      <w:r>
+        <w:rPr>
+          <w:rFonts w:eastAsiaTheme="minorEastAsia"/>
+        </w:rPr>
+        <w:t>Evasión de impuestos</w:t>
+      </w:r>
+      <w:r>
+        <w:rPr>
+          <w:rFonts w:eastAsiaTheme="minorEastAsia"/>
+        </w:rPr>
+        <w:t>.</w:t>
+      </w:r>
+    </w:p>
+    <w:p>
+      <w:pPr>
+        <w:pStyle w:val="Prrafodelista"/>
+        <w:numPr>
+          <w:ilvl w:val="0"/>
+          <w:numId w:val="9"/>
+        </w:numPr>
+        <w:rPr>
+          <w:rFonts w:eastAsiaTheme="minorEastAsia"/>
+        </w:rPr>
+      </w:pPr>
+      <w:r>
+        <w:rPr>
+          <w:rFonts w:eastAsiaTheme="minorEastAsia"/>
+        </w:rPr>
+        <w:t>Edad de los individuos inmigrantes.</w:t>
+      </w:r>
+    </w:p>
+    <w:p>
+      <w:pPr>
+        <w:pStyle w:val="Prrafodelista"/>
+        <w:numPr>
+          <w:ilvl w:val="0"/>
+          <w:numId w:val="9"/>
+        </w:numPr>
+        <w:rPr>
+          <w:rFonts w:eastAsiaTheme="minorEastAsia"/>
+        </w:rPr>
+      </w:pPr>
+      <w:r>
+        <w:rPr>
+          <w:rFonts w:eastAsiaTheme="minorEastAsia"/>
+        </w:rPr>
+        <w:t>Comercio de alimento con poblaciones externas.</w:t>
       </w:r>
     </w:p>
     <w:p>
@@ -2463,6 +2637,7 @@
         <w:rPr>
           <w:rFonts w:eastAsiaTheme="minorEastAsia"/>
         </w:rPr>
+        <w:lastRenderedPageBreak/>
         <w:t xml:space="preserve">De igual manera, es importante aclarar la correspondencia entre las variables del modelo </w:t>
       </w:r>
       <w:r>
@@ -2557,14 +2732,7 @@
         <w:rPr>
           <w:rFonts w:eastAsiaTheme="minorEastAsia"/>
         </w:rPr>
-        <w:t xml:space="preserve">la tasa de natalidad se ve maximizada y las muertes se darán </w:t>
-      </w:r>
-      <w:r>
-        <w:rPr>
-          <w:rFonts w:eastAsiaTheme="minorEastAsia"/>
-        </w:rPr>
-        <w:lastRenderedPageBreak/>
-        <w:t xml:space="preserve">únicamente por término del periodo de vida esperado, mientras que si la relación es </w:t>
+        <w:t xml:space="preserve">la tasa de natalidad se ve maximizada y las muertes se darán únicamente por término del periodo de vida esperado, mientras que si la relación es </w:t>
       </w:r>
       <w:r>
         <w:rPr>
@@ -3252,6 +3420,7 @@
         <w:rPr>
           <w:rFonts w:eastAsiaTheme="minorEastAsia"/>
         </w:rPr>
+        <w:lastRenderedPageBreak/>
         <w:t xml:space="preserve">La COSECHA, que es el flujo que alimenta </w:t>
       </w:r>
       <w:r>
@@ -3399,104 +3568,1125 @@
         <w:rPr>
           <w:rFonts w:eastAsiaTheme="minorEastAsia"/>
         </w:rPr>
+        <w:t xml:space="preserve">Por último, se colocó un retardo </w:t>
+      </w:r>
+      <w:r>
+        <w:rPr>
+          <w:rFonts w:eastAsiaTheme="minorEastAsia"/>
+        </w:rPr>
+        <w:t xml:space="preserve">que acumula la información de los </w:t>
+      </w:r>
+      <w:r>
+        <w:rPr>
+          <w:rFonts w:eastAsiaTheme="minorEastAsia"/>
+        </w:rPr>
+        <w:t>NACIMIENTOS</w:t>
+      </w:r>
+      <w:r>
+        <w:rPr>
+          <w:rFonts w:eastAsiaTheme="minorEastAsia"/>
+        </w:rPr>
+        <w:t xml:space="preserve"> durante el periodo definido</w:t>
+      </w:r>
+      <w:r>
+        <w:rPr>
+          <w:rFonts w:eastAsiaTheme="minorEastAsia"/>
+        </w:rPr>
+        <w:t xml:space="preserve"> como esperanza de vida (representado en el modelo como ESP_VIDA)</w:t>
+      </w:r>
+      <w:r>
+        <w:rPr>
+          <w:rFonts w:eastAsiaTheme="minorEastAsia"/>
+        </w:rPr>
+        <w:t xml:space="preserve">, de forma </w:t>
+      </w:r>
+      <w:r>
+        <w:rPr>
+          <w:rFonts w:eastAsiaTheme="minorEastAsia"/>
+        </w:rPr>
+        <w:t>que,</w:t>
+      </w:r>
+      <w:r>
+        <w:rPr>
+          <w:rFonts w:eastAsiaTheme="minorEastAsia"/>
+        </w:rPr>
+        <w:t xml:space="preserve"> al finalizar este periodo, se adicion</w:t>
+      </w:r>
+      <w:r>
+        <w:rPr>
+          <w:rFonts w:eastAsiaTheme="minorEastAsia"/>
+        </w:rPr>
+        <w:t>a</w:t>
+      </w:r>
+      <w:r>
+        <w:rPr>
+          <w:rFonts w:eastAsiaTheme="minorEastAsia"/>
+        </w:rPr>
+        <w:t xml:space="preserve">n a las </w:t>
+      </w:r>
+      <w:r>
+        <w:rPr>
+          <w:rFonts w:eastAsiaTheme="minorEastAsia"/>
+        </w:rPr>
+        <w:t>MUERTES</w:t>
+      </w:r>
+      <w:r>
+        <w:rPr>
+          <w:rFonts w:eastAsiaTheme="minorEastAsia"/>
+        </w:rPr>
+        <w:t xml:space="preserve"> aquellos individuos que mueran de causas naturales.</w:t>
+      </w:r>
+      <w:r>
+        <w:rPr>
+          <w:rFonts w:eastAsiaTheme="minorEastAsia"/>
+        </w:rPr>
+        <w:t xml:space="preserve"> La variable MUERTES_NAT </w:t>
+      </w:r>
+      <w:r>
+        <w:rPr>
+          <w:rFonts w:eastAsiaTheme="minorEastAsia"/>
+        </w:rPr>
+        <w:t>asegura que en el primer año donde ocurren muertes naturales fallezcan los individuos de la primera generación</w:t>
+      </w:r>
+      <w:r>
+        <w:rPr>
+          <w:rFonts w:eastAsiaTheme="minorEastAsia"/>
+        </w:rPr>
+        <w:t>, dejando pasar la información del retardo para las muertes de las siguientes generaciones.</w:t>
+      </w:r>
+    </w:p>
+    <w:p>
+      <w:pPr>
+        <w:rPr>
+          <w:rFonts w:eastAsiaTheme="minorEastAsia"/>
+        </w:rPr>
+      </w:pPr>
+      <w:r>
+        <w:rPr>
+          <w:rFonts w:eastAsiaTheme="minorEastAsia"/>
+        </w:rPr>
+        <w:t>Así pues, las ecuaciones más importantes definidas en el modelo son:</w:t>
+      </w:r>
+    </w:p>
+    <w:p>
+      <w:pPr>
+        <w:pStyle w:val="Prrafodelista"/>
+        <w:numPr>
+          <w:ilvl w:val="0"/>
+          <w:numId w:val="8"/>
+        </w:numPr>
+        <w:jc w:val="left"/>
+        <w:rPr>
+          <w:rFonts w:asciiTheme="minorHAnsi" w:eastAsiaTheme="minorEastAsia" w:hAnsiTheme="minorHAnsi" w:cstheme="minorHAnsi"/>
+          <w:sz w:val="22"/>
+        </w:rPr>
+      </w:pPr>
+      <w:r>
+        <w:rPr>
+          <w:rFonts w:asciiTheme="minorHAnsi" w:eastAsiaTheme="minorEastAsia" w:hAnsiTheme="minorHAnsi" w:cstheme="minorHAnsi"/>
+          <w:sz w:val="22"/>
+        </w:rPr>
+        <w:t xml:space="preserve">COSECHA = </w:t>
+      </w:r>
+      <w:proofErr w:type="gramStart"/>
+      <w:r>
+        <w:rPr>
+          <w:rFonts w:asciiTheme="minorHAnsi" w:eastAsiaTheme="minorEastAsia" w:hAnsiTheme="minorHAnsi" w:cstheme="minorHAnsi"/>
+          <w:sz w:val="22"/>
+        </w:rPr>
+        <w:t>IF(</w:t>
+      </w:r>
+      <w:r>
+        <w:rPr>
+          <w:rFonts w:asciiTheme="minorHAnsi" w:eastAsiaTheme="minorEastAsia" w:hAnsiTheme="minorHAnsi" w:cstheme="minorHAnsi"/>
+          <w:sz w:val="22"/>
+        </w:rPr>
+        <w:t xml:space="preserve"> </w:t>
+      </w:r>
+      <w:r>
+        <w:rPr>
+          <w:rFonts w:asciiTheme="minorHAnsi" w:eastAsiaTheme="minorEastAsia" w:hAnsiTheme="minorHAnsi" w:cstheme="minorHAnsi"/>
+          <w:sz w:val="22"/>
+        </w:rPr>
+        <w:t>POBLACION</w:t>
+      </w:r>
+      <w:proofErr w:type="gramEnd"/>
+      <w:r>
+        <w:rPr>
+          <w:rFonts w:asciiTheme="minorHAnsi" w:eastAsiaTheme="minorEastAsia" w:hAnsiTheme="minorHAnsi" w:cstheme="minorHAnsi"/>
+          <w:sz w:val="22"/>
+        </w:rPr>
+        <w:t xml:space="preserve"> &gt; 2,</w:t>
+      </w:r>
+    </w:p>
+    <w:p>
+      <w:pPr>
+        <w:pStyle w:val="Prrafodelista"/>
+        <w:ind w:left="2160" w:firstLine="45"/>
+        <w:jc w:val="left"/>
+        <w:rPr>
+          <w:rFonts w:asciiTheme="minorHAnsi" w:eastAsiaTheme="minorEastAsia" w:hAnsiTheme="minorHAnsi" w:cstheme="minorHAnsi"/>
+          <w:sz w:val="22"/>
+        </w:rPr>
+      </w:pPr>
+      <w:proofErr w:type="gramStart"/>
+      <w:r>
+        <w:rPr>
+          <w:rFonts w:asciiTheme="minorHAnsi" w:eastAsiaTheme="minorEastAsia" w:hAnsiTheme="minorHAnsi" w:cstheme="minorHAnsi"/>
+          <w:sz w:val="22"/>
+        </w:rPr>
+        <w:t>IF(</w:t>
+      </w:r>
+      <w:r>
+        <w:rPr>
+          <w:rFonts w:asciiTheme="minorHAnsi" w:eastAsiaTheme="minorEastAsia" w:hAnsiTheme="minorHAnsi" w:cstheme="minorHAnsi"/>
+          <w:sz w:val="22"/>
+        </w:rPr>
+        <w:t xml:space="preserve"> </w:t>
+      </w:r>
+      <w:r>
+        <w:rPr>
+          <w:rFonts w:asciiTheme="minorHAnsi" w:eastAsiaTheme="minorEastAsia" w:hAnsiTheme="minorHAnsi" w:cstheme="minorHAnsi"/>
+          <w:sz w:val="22"/>
+        </w:rPr>
+        <w:t>(</w:t>
+      </w:r>
+      <w:proofErr w:type="gramEnd"/>
+      <w:r>
+        <w:rPr>
+          <w:rFonts w:asciiTheme="minorHAnsi" w:eastAsiaTheme="minorEastAsia" w:hAnsiTheme="minorHAnsi" w:cstheme="minorHAnsi"/>
+          <w:sz w:val="22"/>
+        </w:rPr>
+        <w:t>(PRODUCCION*TERRENO_AGRICULT)</w:t>
+      </w:r>
+      <w:r>
+        <w:rPr>
+          <w:rFonts w:asciiTheme="minorHAnsi" w:eastAsiaTheme="minorEastAsia" w:hAnsiTheme="minorHAnsi" w:cstheme="minorHAnsi"/>
+          <w:sz w:val="22"/>
+        </w:rPr>
+        <w:t xml:space="preserve"> </w:t>
+      </w:r>
+      <w:r>
+        <w:rPr>
+          <w:rFonts w:asciiTheme="minorHAnsi" w:eastAsiaTheme="minorEastAsia" w:hAnsiTheme="minorHAnsi" w:cstheme="minorHAnsi"/>
+          <w:sz w:val="22"/>
+        </w:rPr>
+        <w:t>+</w:t>
+      </w:r>
+      <w:r>
+        <w:rPr>
+          <w:rFonts w:asciiTheme="minorHAnsi" w:eastAsiaTheme="minorEastAsia" w:hAnsiTheme="minorHAnsi" w:cstheme="minorHAnsi"/>
+          <w:sz w:val="22"/>
+        </w:rPr>
+        <w:t xml:space="preserve"> </w:t>
+      </w:r>
+      <w:r>
+        <w:rPr>
+          <w:rFonts w:asciiTheme="minorHAnsi" w:eastAsiaTheme="minorEastAsia" w:hAnsiTheme="minorHAnsi" w:cstheme="minorHAnsi"/>
+          <w:sz w:val="22"/>
+        </w:rPr>
+        <w:t>(5*TERRENO_AGRICULT))</w:t>
+      </w:r>
+      <w:r>
+        <w:rPr>
+          <w:rFonts w:asciiTheme="minorHAnsi" w:eastAsiaTheme="minorEastAsia" w:hAnsiTheme="minorHAnsi" w:cstheme="minorHAnsi"/>
+          <w:sz w:val="22"/>
+        </w:rPr>
+        <w:t xml:space="preserve"> </w:t>
+      </w:r>
+      <w:r>
+        <w:rPr>
+          <w:rFonts w:asciiTheme="minorHAnsi" w:eastAsiaTheme="minorEastAsia" w:hAnsiTheme="minorHAnsi" w:cstheme="minorHAnsi"/>
+          <w:sz w:val="22"/>
+        </w:rPr>
+        <w:t>&lt;</w:t>
+      </w:r>
+      <w:r>
+        <w:rPr>
+          <w:rFonts w:asciiTheme="minorHAnsi" w:eastAsiaTheme="minorEastAsia" w:hAnsiTheme="minorHAnsi" w:cstheme="minorHAnsi"/>
+          <w:sz w:val="22"/>
+        </w:rPr>
+        <w:t xml:space="preserve"> </w:t>
+      </w:r>
+      <w:r>
+        <w:rPr>
+          <w:rFonts w:asciiTheme="minorHAnsi" w:eastAsiaTheme="minorEastAsia" w:hAnsiTheme="minorHAnsi" w:cstheme="minorHAnsi"/>
+          <w:sz w:val="22"/>
+        </w:rPr>
+        <w:t>(100*TERRENO_AGRICULT),</w:t>
+      </w:r>
+      <w:r>
+        <w:rPr>
+          <w:rFonts w:asciiTheme="minorHAnsi" w:eastAsiaTheme="minorEastAsia" w:hAnsiTheme="minorHAnsi" w:cstheme="minorHAnsi"/>
+          <w:sz w:val="22"/>
+        </w:rPr>
+        <w:t xml:space="preserve"> </w:t>
+      </w:r>
+    </w:p>
+    <w:p>
+      <w:pPr>
+        <w:pStyle w:val="Prrafodelista"/>
+        <w:ind w:left="2160" w:firstLine="720"/>
+        <w:jc w:val="left"/>
+        <w:rPr>
+          <w:rFonts w:asciiTheme="minorHAnsi" w:eastAsiaTheme="minorEastAsia" w:hAnsiTheme="minorHAnsi" w:cstheme="minorHAnsi"/>
+          <w:sz w:val="22"/>
+        </w:rPr>
+      </w:pPr>
+      <w:r>
+        <w:rPr>
+          <w:rFonts w:asciiTheme="minorHAnsi" w:eastAsiaTheme="minorEastAsia" w:hAnsiTheme="minorHAnsi" w:cstheme="minorHAnsi"/>
+          <w:sz w:val="22"/>
+        </w:rPr>
+        <w:t>(</w:t>
+      </w:r>
+      <w:r>
+        <w:rPr>
+          <w:rFonts w:asciiTheme="minorHAnsi" w:eastAsiaTheme="minorEastAsia" w:hAnsiTheme="minorHAnsi" w:cstheme="minorHAnsi"/>
+          <w:sz w:val="22"/>
+        </w:rPr>
+        <w:t>PRODUCCION*TERRENO_AGRICULT)</w:t>
+      </w:r>
+      <w:r>
+        <w:rPr>
+          <w:rFonts w:asciiTheme="minorHAnsi" w:eastAsiaTheme="minorEastAsia" w:hAnsiTheme="minorHAnsi" w:cstheme="minorHAnsi"/>
+          <w:sz w:val="22"/>
+        </w:rPr>
+        <w:t xml:space="preserve"> </w:t>
+      </w:r>
+      <w:r>
+        <w:rPr>
+          <w:rFonts w:asciiTheme="minorHAnsi" w:eastAsiaTheme="minorEastAsia" w:hAnsiTheme="minorHAnsi" w:cstheme="minorHAnsi"/>
+          <w:sz w:val="22"/>
+        </w:rPr>
+        <w:t>+</w:t>
+      </w:r>
+      <w:r>
+        <w:rPr>
+          <w:rFonts w:asciiTheme="minorHAnsi" w:eastAsiaTheme="minorEastAsia" w:hAnsiTheme="minorHAnsi" w:cstheme="minorHAnsi"/>
+          <w:sz w:val="22"/>
+        </w:rPr>
+        <w:t xml:space="preserve"> </w:t>
+      </w:r>
+      <w:r>
+        <w:rPr>
+          <w:rFonts w:asciiTheme="minorHAnsi" w:eastAsiaTheme="minorEastAsia" w:hAnsiTheme="minorHAnsi" w:cstheme="minorHAnsi"/>
+          <w:sz w:val="22"/>
+        </w:rPr>
+        <w:t>(5*TERRENO_AGRICULT),</w:t>
+      </w:r>
+    </w:p>
+    <w:p>
+      <w:pPr>
+        <w:pStyle w:val="Prrafodelista"/>
+        <w:ind w:left="2160" w:firstLine="720"/>
+        <w:jc w:val="left"/>
+        <w:rPr>
+          <w:rFonts w:asciiTheme="minorHAnsi" w:eastAsiaTheme="minorEastAsia" w:hAnsiTheme="minorHAnsi" w:cstheme="minorHAnsi"/>
+          <w:sz w:val="22"/>
+        </w:rPr>
+      </w:pPr>
+      <w:r>
+        <w:rPr>
+          <w:rFonts w:asciiTheme="minorHAnsi" w:eastAsiaTheme="minorEastAsia" w:hAnsiTheme="minorHAnsi" w:cstheme="minorHAnsi"/>
+          <w:sz w:val="22"/>
+        </w:rPr>
+        <w:t>(100*TERRENO_AGRICULT)),</w:t>
+      </w:r>
+    </w:p>
+    <w:p>
+      <w:pPr>
+        <w:ind w:left="1440" w:firstLine="720"/>
+        <w:jc w:val="left"/>
+        <w:rPr>
+          <w:rFonts w:asciiTheme="minorHAnsi" w:eastAsiaTheme="minorEastAsia" w:hAnsiTheme="minorHAnsi" w:cstheme="minorHAnsi"/>
+          <w:sz w:val="22"/>
+        </w:rPr>
+      </w:pPr>
+      <w:r>
+        <w:rPr>
+          <w:rFonts w:asciiTheme="minorHAnsi" w:eastAsiaTheme="minorEastAsia" w:hAnsiTheme="minorHAnsi" w:cstheme="minorHAnsi"/>
+          <w:sz w:val="22"/>
+        </w:rPr>
+        <w:t>ALI_CONSUMIDO)</w:t>
+      </w:r>
+    </w:p>
+    <w:p>
+      <w:pPr>
+        <w:pStyle w:val="Prrafodelista"/>
+        <w:jc w:val="left"/>
+        <w:rPr>
+          <w:rFonts w:asciiTheme="minorHAnsi" w:eastAsiaTheme="minorEastAsia" w:hAnsiTheme="minorHAnsi" w:cstheme="minorHAnsi"/>
+          <w:sz w:val="22"/>
+        </w:rPr>
+      </w:pPr>
+    </w:p>
+    <w:p>
+      <w:pPr>
+        <w:pStyle w:val="Prrafodelista"/>
+        <w:numPr>
+          <w:ilvl w:val="0"/>
+          <w:numId w:val="8"/>
+        </w:numPr>
+        <w:jc w:val="left"/>
+        <w:rPr>
+          <w:rFonts w:asciiTheme="minorHAnsi" w:eastAsiaTheme="minorEastAsia" w:hAnsiTheme="minorHAnsi" w:cstheme="minorHAnsi"/>
+          <w:sz w:val="22"/>
+        </w:rPr>
+      </w:pPr>
+      <w:r>
+        <w:rPr>
+          <w:rFonts w:asciiTheme="minorHAnsi" w:eastAsiaTheme="minorEastAsia" w:hAnsiTheme="minorHAnsi" w:cstheme="minorHAnsi"/>
+          <w:sz w:val="22"/>
+        </w:rPr>
+        <w:t xml:space="preserve">ALIMENTO_CONSUMIDO = </w:t>
+      </w:r>
+      <w:r>
+        <w:rPr>
+          <w:rFonts w:asciiTheme="minorHAnsi" w:eastAsiaTheme="minorEastAsia" w:hAnsiTheme="minorHAnsi" w:cstheme="minorHAnsi"/>
+          <w:sz w:val="22"/>
+        </w:rPr>
+        <w:t>ALIM_POR_PERSONA*POBLACION</w:t>
+      </w:r>
+    </w:p>
+    <w:p>
+      <w:pPr>
+        <w:pStyle w:val="Prrafodelista"/>
+        <w:jc w:val="left"/>
+        <w:rPr>
+          <w:rFonts w:asciiTheme="minorHAnsi" w:eastAsiaTheme="minorEastAsia" w:hAnsiTheme="minorHAnsi" w:cstheme="minorHAnsi"/>
+          <w:sz w:val="22"/>
+        </w:rPr>
+      </w:pPr>
+    </w:p>
+    <w:p>
+      <w:pPr>
+        <w:pStyle w:val="Prrafodelista"/>
+        <w:numPr>
+          <w:ilvl w:val="0"/>
+          <w:numId w:val="8"/>
+        </w:numPr>
+        <w:jc w:val="left"/>
+        <w:rPr>
+          <w:rFonts w:asciiTheme="minorHAnsi" w:eastAsiaTheme="minorEastAsia" w:hAnsiTheme="minorHAnsi" w:cstheme="minorHAnsi"/>
+          <w:sz w:val="22"/>
+        </w:rPr>
+      </w:pPr>
+      <w:r>
+        <w:rPr>
+          <w:rFonts w:asciiTheme="minorHAnsi" w:eastAsiaTheme="minorEastAsia" w:hAnsiTheme="minorHAnsi" w:cstheme="minorHAnsi"/>
+          <w:sz w:val="22"/>
+        </w:rPr>
+        <w:t xml:space="preserve">CONSUMO_RACION = </w:t>
+      </w:r>
+      <w:proofErr w:type="gramStart"/>
+      <w:r>
+        <w:rPr>
+          <w:rFonts w:asciiTheme="minorHAnsi" w:eastAsiaTheme="minorEastAsia" w:hAnsiTheme="minorHAnsi" w:cstheme="minorHAnsi"/>
+          <w:sz w:val="22"/>
+        </w:rPr>
+        <w:t>IF(</w:t>
+      </w:r>
+      <w:r>
+        <w:rPr>
+          <w:rFonts w:asciiTheme="minorHAnsi" w:eastAsiaTheme="minorEastAsia" w:hAnsiTheme="minorHAnsi" w:cstheme="minorHAnsi"/>
+          <w:sz w:val="22"/>
+        </w:rPr>
+        <w:t xml:space="preserve"> </w:t>
+      </w:r>
+      <w:r>
+        <w:rPr>
+          <w:rFonts w:asciiTheme="minorHAnsi" w:eastAsiaTheme="minorEastAsia" w:hAnsiTheme="minorHAnsi" w:cstheme="minorHAnsi"/>
+          <w:sz w:val="22"/>
+        </w:rPr>
+        <w:t>(</w:t>
+      </w:r>
+      <w:proofErr w:type="gramEnd"/>
+      <w:r>
+        <w:rPr>
+          <w:rFonts w:asciiTheme="minorHAnsi" w:eastAsiaTheme="minorEastAsia" w:hAnsiTheme="minorHAnsi" w:cstheme="minorHAnsi"/>
+          <w:sz w:val="22"/>
+        </w:rPr>
+        <w:t>ALIM_POR_PERSONA/A_IDEAL_PERSONA)</w:t>
+      </w:r>
+      <w:r>
+        <w:rPr>
+          <w:rFonts w:asciiTheme="minorHAnsi" w:eastAsiaTheme="minorEastAsia" w:hAnsiTheme="minorHAnsi" w:cstheme="minorHAnsi"/>
+          <w:sz w:val="22"/>
+        </w:rPr>
+        <w:t xml:space="preserve"> </w:t>
+      </w:r>
+      <w:r>
+        <w:rPr>
+          <w:rFonts w:asciiTheme="minorHAnsi" w:eastAsiaTheme="minorEastAsia" w:hAnsiTheme="minorHAnsi" w:cstheme="minorHAnsi"/>
+          <w:sz w:val="22"/>
+        </w:rPr>
+        <w:t>&lt;</w:t>
+      </w:r>
+      <w:r>
+        <w:rPr>
+          <w:rFonts w:asciiTheme="minorHAnsi" w:eastAsiaTheme="minorEastAsia" w:hAnsiTheme="minorHAnsi" w:cstheme="minorHAnsi"/>
+          <w:sz w:val="22"/>
+        </w:rPr>
+        <w:t xml:space="preserve"> </w:t>
+      </w:r>
+      <w:r>
+        <w:rPr>
+          <w:rFonts w:asciiTheme="minorHAnsi" w:eastAsiaTheme="minorEastAsia" w:hAnsiTheme="minorHAnsi" w:cstheme="minorHAnsi"/>
+          <w:sz w:val="22"/>
+        </w:rPr>
+        <w:t>1,</w:t>
+      </w:r>
+    </w:p>
+    <w:p>
+      <w:pPr>
+        <w:pStyle w:val="Prrafodelista"/>
+        <w:jc w:val="left"/>
+        <w:rPr>
+          <w:rFonts w:asciiTheme="minorHAnsi" w:eastAsiaTheme="minorEastAsia" w:hAnsiTheme="minorHAnsi" w:cstheme="minorHAnsi"/>
+          <w:sz w:val="22"/>
+        </w:rPr>
+      </w:pPr>
+      <w:r>
+        <w:rPr>
+          <w:rFonts w:asciiTheme="minorHAnsi" w:eastAsiaTheme="minorEastAsia" w:hAnsiTheme="minorHAnsi" w:cstheme="minorHAnsi"/>
+          <w:sz w:val="22"/>
+        </w:rPr>
+        <w:t xml:space="preserve"> </w:t>
+      </w:r>
+      <w:r>
+        <w:rPr>
+          <w:rFonts w:asciiTheme="minorHAnsi" w:eastAsiaTheme="minorEastAsia" w:hAnsiTheme="minorHAnsi" w:cstheme="minorHAnsi"/>
+          <w:sz w:val="22"/>
+        </w:rPr>
+        <w:tab/>
+      </w:r>
+      <w:r>
+        <w:rPr>
+          <w:rFonts w:asciiTheme="minorHAnsi" w:eastAsiaTheme="minorEastAsia" w:hAnsiTheme="minorHAnsi" w:cstheme="minorHAnsi"/>
+          <w:sz w:val="22"/>
+        </w:rPr>
+        <w:tab/>
+      </w:r>
+      <w:r>
+        <w:rPr>
+          <w:rFonts w:asciiTheme="minorHAnsi" w:eastAsiaTheme="minorEastAsia" w:hAnsiTheme="minorHAnsi" w:cstheme="minorHAnsi"/>
+          <w:sz w:val="22"/>
+        </w:rPr>
+        <w:tab/>
+        <w:t xml:space="preserve">    </w:t>
+      </w:r>
+      <w:r>
+        <w:rPr>
+          <w:rFonts w:asciiTheme="minorHAnsi" w:eastAsiaTheme="minorEastAsia" w:hAnsiTheme="minorHAnsi" w:cstheme="minorHAnsi"/>
+          <w:sz w:val="22"/>
+        </w:rPr>
+        <w:t>ALIM_POR_PERSONA/A_IDEAL_PERSONA,</w:t>
+      </w:r>
+      <w:r>
+        <w:rPr>
+          <w:rFonts w:asciiTheme="minorHAnsi" w:eastAsiaTheme="minorEastAsia" w:hAnsiTheme="minorHAnsi" w:cstheme="minorHAnsi"/>
+          <w:sz w:val="22"/>
+        </w:rPr>
+        <w:t xml:space="preserve"> </w:t>
+      </w:r>
+      <w:r>
+        <w:rPr>
+          <w:rFonts w:asciiTheme="minorHAnsi" w:eastAsiaTheme="minorEastAsia" w:hAnsiTheme="minorHAnsi" w:cstheme="minorHAnsi"/>
+          <w:sz w:val="22"/>
+        </w:rPr>
+        <w:t>1)</w:t>
+      </w:r>
+    </w:p>
+    <w:p>
+      <w:pPr>
+        <w:pStyle w:val="Prrafodelista"/>
+        <w:jc w:val="left"/>
+        <w:rPr>
+          <w:rFonts w:asciiTheme="minorHAnsi" w:eastAsiaTheme="minorEastAsia" w:hAnsiTheme="minorHAnsi" w:cstheme="minorHAnsi"/>
+          <w:sz w:val="22"/>
+        </w:rPr>
+      </w:pPr>
+    </w:p>
+    <w:p>
+      <w:pPr>
+        <w:pStyle w:val="Prrafodelista"/>
+        <w:numPr>
+          <w:ilvl w:val="0"/>
+          <w:numId w:val="8"/>
+        </w:numPr>
+        <w:jc w:val="left"/>
+        <w:rPr>
+          <w:rFonts w:asciiTheme="minorHAnsi" w:eastAsiaTheme="minorEastAsia" w:hAnsiTheme="minorHAnsi" w:cstheme="minorHAnsi"/>
+          <w:sz w:val="22"/>
+        </w:rPr>
+      </w:pPr>
+      <w:r>
+        <w:rPr>
+          <w:rFonts w:asciiTheme="minorHAnsi" w:eastAsiaTheme="minorEastAsia" w:hAnsiTheme="minorHAnsi" w:cstheme="minorHAnsi"/>
+          <w:sz w:val="22"/>
+        </w:rPr>
+        <w:t xml:space="preserve">NACIMIENTOS = </w:t>
+      </w:r>
+      <w:proofErr w:type="gramStart"/>
+      <w:r>
+        <w:rPr>
+          <w:rFonts w:asciiTheme="minorHAnsi" w:eastAsiaTheme="minorEastAsia" w:hAnsiTheme="minorHAnsi" w:cstheme="minorHAnsi"/>
+          <w:sz w:val="22"/>
+        </w:rPr>
+        <w:t>IF(</w:t>
+      </w:r>
+      <w:r>
+        <w:rPr>
+          <w:rFonts w:asciiTheme="minorHAnsi" w:eastAsiaTheme="minorEastAsia" w:hAnsiTheme="minorHAnsi" w:cstheme="minorHAnsi"/>
+          <w:sz w:val="22"/>
+        </w:rPr>
+        <w:t xml:space="preserve"> </w:t>
+      </w:r>
+      <w:r>
+        <w:rPr>
+          <w:rFonts w:asciiTheme="minorHAnsi" w:eastAsiaTheme="minorEastAsia" w:hAnsiTheme="minorHAnsi" w:cstheme="minorHAnsi"/>
+          <w:sz w:val="22"/>
+        </w:rPr>
+        <w:t>POBLACION</w:t>
+      </w:r>
+      <w:proofErr w:type="gramEnd"/>
+      <w:r>
+        <w:rPr>
+          <w:rFonts w:asciiTheme="minorHAnsi" w:eastAsiaTheme="minorEastAsia" w:hAnsiTheme="minorHAnsi" w:cstheme="minorHAnsi"/>
+          <w:sz w:val="22"/>
+        </w:rPr>
+        <w:t xml:space="preserve"> </w:t>
+      </w:r>
+      <w:r>
+        <w:rPr>
+          <w:rFonts w:asciiTheme="minorHAnsi" w:eastAsiaTheme="minorEastAsia" w:hAnsiTheme="minorHAnsi" w:cstheme="minorHAnsi"/>
+          <w:sz w:val="22"/>
+        </w:rPr>
+        <w:t>&gt;=</w:t>
+      </w:r>
+      <w:r>
+        <w:rPr>
+          <w:rFonts w:asciiTheme="minorHAnsi" w:eastAsiaTheme="minorEastAsia" w:hAnsiTheme="minorHAnsi" w:cstheme="minorHAnsi"/>
+          <w:sz w:val="22"/>
+        </w:rPr>
+        <w:t xml:space="preserve"> </w:t>
+      </w:r>
+      <w:r>
+        <w:rPr>
+          <w:rFonts w:asciiTheme="minorHAnsi" w:eastAsiaTheme="minorEastAsia" w:hAnsiTheme="minorHAnsi" w:cstheme="minorHAnsi"/>
+          <w:sz w:val="22"/>
+        </w:rPr>
+        <w:t>2</w:t>
+      </w:r>
+      <w:r>
+        <w:rPr>
+          <w:rFonts w:asciiTheme="minorHAnsi" w:eastAsiaTheme="minorEastAsia" w:hAnsiTheme="minorHAnsi" w:cstheme="minorHAnsi"/>
+          <w:sz w:val="22"/>
+        </w:rPr>
+        <w:t xml:space="preserve"> </w:t>
+      </w:r>
+      <w:r>
+        <w:rPr>
+          <w:rFonts w:asciiTheme="minorHAnsi" w:eastAsiaTheme="minorEastAsia" w:hAnsiTheme="minorHAnsi" w:cstheme="minorHAnsi"/>
+          <w:sz w:val="22"/>
+        </w:rPr>
+        <w:t>,</w:t>
+      </w:r>
+    </w:p>
+    <w:p>
+      <w:pPr>
+        <w:pStyle w:val="Prrafodelista"/>
+        <w:jc w:val="left"/>
+        <w:rPr>
+          <w:rFonts w:asciiTheme="minorHAnsi" w:eastAsiaTheme="minorEastAsia" w:hAnsiTheme="minorHAnsi" w:cstheme="minorHAnsi"/>
+          <w:sz w:val="22"/>
+        </w:rPr>
+      </w:pPr>
+      <w:r>
+        <w:rPr>
+          <w:rFonts w:asciiTheme="minorHAnsi" w:eastAsiaTheme="minorEastAsia" w:hAnsiTheme="minorHAnsi" w:cstheme="minorHAnsi"/>
+          <w:sz w:val="22"/>
+        </w:rPr>
+        <w:t xml:space="preserve"> </w:t>
+      </w:r>
+      <w:r>
+        <w:rPr>
+          <w:rFonts w:asciiTheme="minorHAnsi" w:eastAsiaTheme="minorEastAsia" w:hAnsiTheme="minorHAnsi" w:cstheme="minorHAnsi"/>
+          <w:sz w:val="22"/>
+        </w:rPr>
+        <w:tab/>
+      </w:r>
+      <w:r>
+        <w:rPr>
+          <w:rFonts w:asciiTheme="minorHAnsi" w:eastAsiaTheme="minorEastAsia" w:hAnsiTheme="minorHAnsi" w:cstheme="minorHAnsi"/>
+          <w:sz w:val="22"/>
+        </w:rPr>
+        <w:tab/>
+        <w:t xml:space="preserve">      </w:t>
+      </w:r>
+      <w:r>
+        <w:rPr>
+          <w:rFonts w:asciiTheme="minorHAnsi" w:eastAsiaTheme="minorEastAsia" w:hAnsiTheme="minorHAnsi" w:cstheme="minorHAnsi"/>
+          <w:sz w:val="22"/>
+        </w:rPr>
+        <w:t>T_NATALIDAD_INI*T_NATALIDAD*POBLACION,</w:t>
+      </w:r>
+      <w:r>
+        <w:rPr>
+          <w:rFonts w:asciiTheme="minorHAnsi" w:eastAsiaTheme="minorEastAsia" w:hAnsiTheme="minorHAnsi" w:cstheme="minorHAnsi"/>
+          <w:sz w:val="22"/>
+        </w:rPr>
+        <w:t xml:space="preserve"> </w:t>
+      </w:r>
+      <w:r>
+        <w:rPr>
+          <w:rFonts w:asciiTheme="minorHAnsi" w:eastAsiaTheme="minorEastAsia" w:hAnsiTheme="minorHAnsi" w:cstheme="minorHAnsi"/>
+          <w:sz w:val="22"/>
+        </w:rPr>
+        <w:t>0)</w:t>
+      </w:r>
+    </w:p>
+    <w:p>
+      <w:pPr>
+        <w:pStyle w:val="Prrafodelista"/>
+        <w:jc w:val="left"/>
+        <w:rPr>
+          <w:rFonts w:asciiTheme="minorHAnsi" w:eastAsiaTheme="minorEastAsia" w:hAnsiTheme="minorHAnsi" w:cstheme="minorHAnsi"/>
+          <w:sz w:val="22"/>
+        </w:rPr>
+      </w:pPr>
+    </w:p>
+    <w:p>
+      <w:pPr>
+        <w:pStyle w:val="Prrafodelista"/>
+        <w:numPr>
+          <w:ilvl w:val="0"/>
+          <w:numId w:val="8"/>
+        </w:numPr>
+        <w:jc w:val="left"/>
+        <w:rPr>
+          <w:rFonts w:asciiTheme="minorHAnsi" w:eastAsiaTheme="minorEastAsia" w:hAnsiTheme="minorHAnsi" w:cstheme="minorHAnsi"/>
+          <w:sz w:val="22"/>
+        </w:rPr>
+      </w:pPr>
+      <w:r>
+        <w:rPr>
+          <w:rFonts w:asciiTheme="minorHAnsi" w:eastAsiaTheme="minorEastAsia" w:hAnsiTheme="minorHAnsi" w:cstheme="minorHAnsi"/>
+          <w:sz w:val="22"/>
+        </w:rPr>
+        <w:t xml:space="preserve">MUERTES = </w:t>
+      </w:r>
+      <w:proofErr w:type="gramStart"/>
+      <w:r>
+        <w:rPr>
+          <w:rFonts w:asciiTheme="minorHAnsi" w:eastAsiaTheme="minorEastAsia" w:hAnsiTheme="minorHAnsi" w:cstheme="minorHAnsi"/>
+          <w:sz w:val="22"/>
+        </w:rPr>
+        <w:t>IF(</w:t>
+      </w:r>
+      <w:r>
+        <w:rPr>
+          <w:rFonts w:asciiTheme="minorHAnsi" w:eastAsiaTheme="minorEastAsia" w:hAnsiTheme="minorHAnsi" w:cstheme="minorHAnsi"/>
+          <w:sz w:val="22"/>
+        </w:rPr>
+        <w:t xml:space="preserve"> </w:t>
+      </w:r>
+      <w:r>
+        <w:rPr>
+          <w:rFonts w:asciiTheme="minorHAnsi" w:eastAsiaTheme="minorEastAsia" w:hAnsiTheme="minorHAnsi" w:cstheme="minorHAnsi"/>
+          <w:sz w:val="22"/>
+        </w:rPr>
+        <w:t>AND</w:t>
+      </w:r>
+      <w:proofErr w:type="gramEnd"/>
+      <w:r>
+        <w:rPr>
+          <w:rFonts w:asciiTheme="minorHAnsi" w:eastAsiaTheme="minorEastAsia" w:hAnsiTheme="minorHAnsi" w:cstheme="minorHAnsi"/>
+          <w:sz w:val="22"/>
+        </w:rPr>
+        <w:t xml:space="preserve">( </w:t>
+      </w:r>
+    </w:p>
+    <w:p>
+      <w:pPr>
+        <w:pStyle w:val="Prrafodelista"/>
+        <w:jc w:val="left"/>
+        <w:rPr>
+          <w:rFonts w:asciiTheme="minorHAnsi" w:eastAsiaTheme="minorEastAsia" w:hAnsiTheme="minorHAnsi" w:cstheme="minorHAnsi"/>
+          <w:sz w:val="22"/>
+        </w:rPr>
+      </w:pPr>
+      <w:r>
+        <w:rPr>
+          <w:rFonts w:asciiTheme="minorHAnsi" w:eastAsiaTheme="minorEastAsia" w:hAnsiTheme="minorHAnsi" w:cstheme="minorHAnsi"/>
+          <w:sz w:val="22"/>
+        </w:rPr>
+        <w:t xml:space="preserve"> </w:t>
+      </w:r>
+      <w:r>
+        <w:rPr>
+          <w:rFonts w:asciiTheme="minorHAnsi" w:eastAsiaTheme="minorEastAsia" w:hAnsiTheme="minorHAnsi" w:cstheme="minorHAnsi"/>
+          <w:sz w:val="22"/>
+        </w:rPr>
+        <w:tab/>
+      </w:r>
+      <w:r>
+        <w:rPr>
+          <w:rFonts w:asciiTheme="minorHAnsi" w:eastAsiaTheme="minorEastAsia" w:hAnsiTheme="minorHAnsi" w:cstheme="minorHAnsi"/>
+          <w:sz w:val="22"/>
+        </w:rPr>
+        <w:tab/>
+      </w:r>
+      <w:r>
+        <w:rPr>
+          <w:rFonts w:asciiTheme="minorHAnsi" w:eastAsiaTheme="minorEastAsia" w:hAnsiTheme="minorHAnsi" w:cstheme="minorHAnsi"/>
+          <w:sz w:val="22"/>
+        </w:rPr>
+        <w:t>POBLACION&gt;=0,</w:t>
+      </w:r>
+    </w:p>
+    <w:p>
+      <w:pPr>
+        <w:pStyle w:val="Prrafodelista"/>
+        <w:ind w:left="2160"/>
+        <w:jc w:val="left"/>
+        <w:rPr>
+          <w:rFonts w:asciiTheme="minorHAnsi" w:eastAsiaTheme="minorEastAsia" w:hAnsiTheme="minorHAnsi" w:cstheme="minorHAnsi"/>
+          <w:sz w:val="22"/>
+        </w:rPr>
+      </w:pPr>
+      <w:r>
+        <w:rPr>
+          <w:rFonts w:asciiTheme="minorHAnsi" w:eastAsiaTheme="minorEastAsia" w:hAnsiTheme="minorHAnsi" w:cstheme="minorHAnsi"/>
+          <w:sz w:val="22"/>
+        </w:rPr>
+        <w:t>(POBLACION*T_MORTALIDAD) + MUERTES_NAT &lt;= POBLACION),</w:t>
+      </w:r>
+    </w:p>
+    <w:p>
+      <w:pPr>
+        <w:pStyle w:val="Prrafodelista"/>
+        <w:ind w:left="2160"/>
+        <w:jc w:val="left"/>
+        <w:rPr>
+          <w:rFonts w:asciiTheme="minorHAnsi" w:eastAsiaTheme="minorEastAsia" w:hAnsiTheme="minorHAnsi" w:cstheme="minorHAnsi"/>
+          <w:sz w:val="22"/>
+        </w:rPr>
+      </w:pPr>
+      <w:r>
+        <w:rPr>
+          <w:rFonts w:asciiTheme="minorHAnsi" w:eastAsiaTheme="minorEastAsia" w:hAnsiTheme="minorHAnsi" w:cstheme="minorHAnsi"/>
+          <w:sz w:val="22"/>
+        </w:rPr>
+        <w:t xml:space="preserve"> </w:t>
+      </w:r>
+      <w:r>
+        <w:rPr>
+          <w:rFonts w:asciiTheme="minorHAnsi" w:eastAsiaTheme="minorEastAsia" w:hAnsiTheme="minorHAnsi" w:cstheme="minorHAnsi"/>
+          <w:sz w:val="22"/>
+        </w:rPr>
+        <w:tab/>
+      </w:r>
+      <w:r>
+        <w:rPr>
+          <w:rFonts w:asciiTheme="minorHAnsi" w:eastAsiaTheme="minorEastAsia" w:hAnsiTheme="minorHAnsi" w:cstheme="minorHAnsi"/>
+          <w:sz w:val="22"/>
+        </w:rPr>
+        <w:t>(POBLACION*T_MORTALIDAD)</w:t>
+      </w:r>
+      <w:r>
+        <w:rPr>
+          <w:rFonts w:asciiTheme="minorHAnsi" w:eastAsiaTheme="minorEastAsia" w:hAnsiTheme="minorHAnsi" w:cstheme="minorHAnsi"/>
+          <w:sz w:val="22"/>
+        </w:rPr>
+        <w:t xml:space="preserve"> </w:t>
+      </w:r>
+      <w:r>
+        <w:rPr>
+          <w:rFonts w:asciiTheme="minorHAnsi" w:eastAsiaTheme="minorEastAsia" w:hAnsiTheme="minorHAnsi" w:cstheme="minorHAnsi"/>
+          <w:sz w:val="22"/>
+        </w:rPr>
+        <w:t>+</w:t>
+      </w:r>
+      <w:r>
+        <w:rPr>
+          <w:rFonts w:asciiTheme="minorHAnsi" w:eastAsiaTheme="minorEastAsia" w:hAnsiTheme="minorHAnsi" w:cstheme="minorHAnsi"/>
+          <w:sz w:val="22"/>
+        </w:rPr>
+        <w:t xml:space="preserve"> </w:t>
+      </w:r>
+      <w:r>
+        <w:rPr>
+          <w:rFonts w:asciiTheme="minorHAnsi" w:eastAsiaTheme="minorEastAsia" w:hAnsiTheme="minorHAnsi" w:cstheme="minorHAnsi"/>
+          <w:sz w:val="22"/>
+        </w:rPr>
+        <w:t>MUERTES_NAT,</w:t>
+      </w:r>
+      <w:r>
+        <w:rPr>
+          <w:rFonts w:asciiTheme="minorHAnsi" w:eastAsiaTheme="minorEastAsia" w:hAnsiTheme="minorHAnsi" w:cstheme="minorHAnsi"/>
+          <w:sz w:val="22"/>
+        </w:rPr>
+        <w:t xml:space="preserve"> </w:t>
+      </w:r>
+    </w:p>
+    <w:p>
+      <w:pPr>
+        <w:pStyle w:val="Prrafodelista"/>
+        <w:ind w:left="2160" w:firstLine="720"/>
+        <w:jc w:val="left"/>
+        <w:rPr>
+          <w:rFonts w:asciiTheme="minorHAnsi" w:eastAsiaTheme="minorEastAsia" w:hAnsiTheme="minorHAnsi" w:cstheme="minorHAnsi"/>
+          <w:sz w:val="22"/>
+        </w:rPr>
+      </w:pPr>
+      <w:r>
+        <w:rPr>
+          <w:rFonts w:asciiTheme="minorHAnsi" w:eastAsiaTheme="minorEastAsia" w:hAnsiTheme="minorHAnsi" w:cstheme="minorHAnsi"/>
+          <w:sz w:val="22"/>
+        </w:rPr>
+        <w:t>POBLACION)</w:t>
+      </w:r>
+    </w:p>
+    <w:p>
+      <w:pPr>
+        <w:pStyle w:val="Prrafodelista"/>
+        <w:ind w:left="2160" w:firstLine="720"/>
+        <w:jc w:val="left"/>
+        <w:rPr>
+          <w:rFonts w:asciiTheme="minorHAnsi" w:eastAsiaTheme="minorEastAsia" w:hAnsiTheme="minorHAnsi" w:cstheme="minorHAnsi"/>
+          <w:sz w:val="22"/>
+        </w:rPr>
+      </w:pPr>
+    </w:p>
+    <w:p>
+      <w:pPr>
+        <w:pStyle w:val="Prrafodelista"/>
+        <w:numPr>
+          <w:ilvl w:val="0"/>
+          <w:numId w:val="8"/>
+        </w:numPr>
+        <w:jc w:val="left"/>
+        <w:rPr>
+          <w:rFonts w:asciiTheme="minorHAnsi" w:eastAsiaTheme="minorEastAsia" w:hAnsiTheme="minorHAnsi" w:cstheme="minorHAnsi"/>
+          <w:sz w:val="22"/>
+        </w:rPr>
+      </w:pPr>
+      <w:r>
+        <w:rPr>
+          <w:rFonts w:asciiTheme="minorHAnsi" w:eastAsiaTheme="minorEastAsia" w:hAnsiTheme="minorHAnsi" w:cstheme="minorHAnsi"/>
+          <w:sz w:val="22"/>
+        </w:rPr>
+        <w:t xml:space="preserve">TERRENO_AGRICULT = </w:t>
+      </w:r>
+      <w:proofErr w:type="gramStart"/>
+      <w:r>
+        <w:rPr>
+          <w:rFonts w:asciiTheme="minorHAnsi" w:eastAsiaTheme="minorEastAsia" w:hAnsiTheme="minorHAnsi" w:cstheme="minorHAnsi"/>
+          <w:sz w:val="22"/>
+        </w:rPr>
+        <w:t>IF(</w:t>
+      </w:r>
+      <w:r>
+        <w:rPr>
+          <w:rFonts w:asciiTheme="minorHAnsi" w:eastAsiaTheme="minorEastAsia" w:hAnsiTheme="minorHAnsi" w:cstheme="minorHAnsi"/>
+          <w:sz w:val="22"/>
+        </w:rPr>
+        <w:t xml:space="preserve"> </w:t>
+      </w:r>
+      <w:r>
+        <w:rPr>
+          <w:rFonts w:asciiTheme="minorHAnsi" w:eastAsiaTheme="minorEastAsia" w:hAnsiTheme="minorHAnsi" w:cstheme="minorHAnsi"/>
+          <w:sz w:val="22"/>
+        </w:rPr>
+        <w:t>(</w:t>
+      </w:r>
+      <w:proofErr w:type="gramEnd"/>
+      <w:r>
+        <w:rPr>
+          <w:rFonts w:asciiTheme="minorHAnsi" w:eastAsiaTheme="minorEastAsia" w:hAnsiTheme="minorHAnsi" w:cstheme="minorHAnsi"/>
+          <w:sz w:val="22"/>
+        </w:rPr>
+        <w:t>TERRENO_TOTAL</w:t>
+      </w:r>
+      <w:r>
+        <w:rPr>
+          <w:rFonts w:asciiTheme="minorHAnsi" w:eastAsiaTheme="minorEastAsia" w:hAnsiTheme="minorHAnsi" w:cstheme="minorHAnsi"/>
+          <w:sz w:val="22"/>
+        </w:rPr>
+        <w:t xml:space="preserve"> </w:t>
+      </w:r>
+      <w:r>
+        <w:rPr>
+          <w:rFonts w:asciiTheme="minorHAnsi" w:eastAsiaTheme="minorEastAsia" w:hAnsiTheme="minorHAnsi" w:cstheme="minorHAnsi"/>
+          <w:sz w:val="22"/>
+        </w:rPr>
+        <w:t>-</w:t>
+      </w:r>
+      <w:r>
+        <w:rPr>
+          <w:rFonts w:asciiTheme="minorHAnsi" w:eastAsiaTheme="minorEastAsia" w:hAnsiTheme="minorHAnsi" w:cstheme="minorHAnsi"/>
+          <w:sz w:val="22"/>
+        </w:rPr>
+        <w:t xml:space="preserve"> </w:t>
+      </w:r>
+      <w:r>
+        <w:rPr>
+          <w:rFonts w:asciiTheme="minorHAnsi" w:eastAsiaTheme="minorEastAsia" w:hAnsiTheme="minorHAnsi" w:cstheme="minorHAnsi"/>
+          <w:sz w:val="22"/>
+        </w:rPr>
+        <w:t>(POBLACION/60))</w:t>
+      </w:r>
+      <w:r>
+        <w:rPr>
+          <w:rFonts w:asciiTheme="minorHAnsi" w:eastAsiaTheme="minorEastAsia" w:hAnsiTheme="minorHAnsi" w:cstheme="minorHAnsi"/>
+          <w:sz w:val="22"/>
+        </w:rPr>
+        <w:t xml:space="preserve"> </w:t>
+      </w:r>
+      <w:r>
+        <w:rPr>
+          <w:rFonts w:asciiTheme="minorHAnsi" w:eastAsiaTheme="minorEastAsia" w:hAnsiTheme="minorHAnsi" w:cstheme="minorHAnsi"/>
+          <w:sz w:val="22"/>
+        </w:rPr>
+        <w:t>&gt;</w:t>
+      </w:r>
+      <w:r>
+        <w:rPr>
+          <w:rFonts w:asciiTheme="minorHAnsi" w:eastAsiaTheme="minorEastAsia" w:hAnsiTheme="minorHAnsi" w:cstheme="minorHAnsi"/>
+          <w:sz w:val="22"/>
+        </w:rPr>
+        <w:t xml:space="preserve"> </w:t>
+      </w:r>
+      <w:r>
+        <w:rPr>
+          <w:rFonts w:asciiTheme="minorHAnsi" w:eastAsiaTheme="minorEastAsia" w:hAnsiTheme="minorHAnsi" w:cstheme="minorHAnsi"/>
+          <w:sz w:val="22"/>
+        </w:rPr>
+        <w:t>(TERRENO_TOTAL*0.36),</w:t>
+      </w:r>
+    </w:p>
+    <w:p>
+      <w:pPr>
+        <w:pStyle w:val="Prrafodelista"/>
+        <w:jc w:val="left"/>
+        <w:rPr>
+          <w:rFonts w:asciiTheme="minorHAnsi" w:eastAsiaTheme="minorEastAsia" w:hAnsiTheme="minorHAnsi" w:cstheme="minorHAnsi"/>
+          <w:sz w:val="22"/>
+        </w:rPr>
+      </w:pPr>
+      <w:r>
+        <w:rPr>
+          <w:rFonts w:asciiTheme="minorHAnsi" w:eastAsiaTheme="minorEastAsia" w:hAnsiTheme="minorHAnsi" w:cstheme="minorHAnsi"/>
+          <w:sz w:val="22"/>
+        </w:rPr>
+        <w:t xml:space="preserve"> </w:t>
+      </w:r>
+      <w:r>
+        <w:rPr>
+          <w:rFonts w:asciiTheme="minorHAnsi" w:eastAsiaTheme="minorEastAsia" w:hAnsiTheme="minorHAnsi" w:cstheme="minorHAnsi"/>
+          <w:sz w:val="22"/>
+        </w:rPr>
+        <w:tab/>
+      </w:r>
+      <w:r>
+        <w:rPr>
+          <w:rFonts w:asciiTheme="minorHAnsi" w:eastAsiaTheme="minorEastAsia" w:hAnsiTheme="minorHAnsi" w:cstheme="minorHAnsi"/>
+          <w:sz w:val="22"/>
+        </w:rPr>
+        <w:tab/>
+      </w:r>
+      <w:r>
+        <w:rPr>
+          <w:rFonts w:asciiTheme="minorHAnsi" w:eastAsiaTheme="minorEastAsia" w:hAnsiTheme="minorHAnsi" w:cstheme="minorHAnsi"/>
+          <w:sz w:val="22"/>
+        </w:rPr>
+        <w:tab/>
+        <w:t xml:space="preserve">    </w:t>
+      </w:r>
+      <w:r>
+        <w:rPr>
+          <w:rFonts w:asciiTheme="minorHAnsi" w:eastAsiaTheme="minorEastAsia" w:hAnsiTheme="minorHAnsi" w:cstheme="minorHAnsi"/>
+          <w:sz w:val="22"/>
+        </w:rPr>
+        <w:t>TERRENO_TOTAL</w:t>
+      </w:r>
+      <w:r>
+        <w:rPr>
+          <w:rFonts w:asciiTheme="minorHAnsi" w:eastAsiaTheme="minorEastAsia" w:hAnsiTheme="minorHAnsi" w:cstheme="minorHAnsi"/>
+          <w:sz w:val="22"/>
+        </w:rPr>
+        <w:t xml:space="preserve"> </w:t>
+      </w:r>
+      <w:r>
+        <w:rPr>
+          <w:rFonts w:asciiTheme="minorHAnsi" w:eastAsiaTheme="minorEastAsia" w:hAnsiTheme="minorHAnsi" w:cstheme="minorHAnsi"/>
+          <w:sz w:val="22"/>
+        </w:rPr>
+        <w:t>-</w:t>
+      </w:r>
+      <w:r>
+        <w:rPr>
+          <w:rFonts w:asciiTheme="minorHAnsi" w:eastAsiaTheme="minorEastAsia" w:hAnsiTheme="minorHAnsi" w:cstheme="minorHAnsi"/>
+          <w:sz w:val="22"/>
+        </w:rPr>
+        <w:t xml:space="preserve"> </w:t>
+      </w:r>
+      <w:r>
+        <w:rPr>
+          <w:rFonts w:asciiTheme="minorHAnsi" w:eastAsiaTheme="minorEastAsia" w:hAnsiTheme="minorHAnsi" w:cstheme="minorHAnsi"/>
+          <w:sz w:val="22"/>
+        </w:rPr>
+        <w:t xml:space="preserve">(POBLACION/60), </w:t>
+      </w:r>
+    </w:p>
+    <w:p>
+      <w:pPr>
+        <w:pStyle w:val="Prrafodelista"/>
+        <w:ind w:left="2160" w:firstLine="720"/>
+        <w:jc w:val="left"/>
+        <w:rPr>
+          <w:rFonts w:asciiTheme="minorHAnsi" w:eastAsiaTheme="minorEastAsia" w:hAnsiTheme="minorHAnsi" w:cstheme="minorHAnsi"/>
+          <w:sz w:val="22"/>
+        </w:rPr>
+      </w:pPr>
+      <w:r>
+        <w:rPr>
+          <w:rFonts w:asciiTheme="minorHAnsi" w:eastAsiaTheme="minorEastAsia" w:hAnsiTheme="minorHAnsi" w:cstheme="minorHAnsi"/>
+          <w:sz w:val="22"/>
+        </w:rPr>
+        <w:t xml:space="preserve">    </w:t>
+      </w:r>
+      <w:r>
+        <w:rPr>
+          <w:rFonts w:asciiTheme="minorHAnsi" w:eastAsiaTheme="minorEastAsia" w:hAnsiTheme="minorHAnsi" w:cstheme="minorHAnsi"/>
+          <w:sz w:val="22"/>
+        </w:rPr>
+        <w:t>TERRENO_TOTAL*0.36)</w:t>
+      </w:r>
+    </w:p>
+    <w:p>
+      <w:pPr>
+        <w:pStyle w:val="Prrafodelista"/>
+        <w:jc w:val="left"/>
+        <w:rPr>
+          <w:rFonts w:asciiTheme="minorHAnsi" w:eastAsiaTheme="minorEastAsia" w:hAnsiTheme="minorHAnsi" w:cstheme="minorHAnsi"/>
+          <w:sz w:val="22"/>
+        </w:rPr>
+      </w:pPr>
+    </w:p>
+    <w:p>
+      <w:pPr>
+        <w:rPr>
+          <w:rFonts w:eastAsiaTheme="minorEastAsia"/>
+        </w:rPr>
+      </w:pPr>
+      <w:r>
+        <w:rPr>
+          <w:rFonts w:eastAsiaTheme="minorEastAsia"/>
+        </w:rPr>
         <w:lastRenderedPageBreak/>
-        <w:t xml:space="preserve">Por último, se colocó un retardo </w:t>
-      </w:r>
-      <w:r>
-        <w:rPr>
-          <w:rFonts w:eastAsiaTheme="minorEastAsia"/>
-        </w:rPr>
-        <w:t xml:space="preserve">que acumula la información de los </w:t>
-      </w:r>
-      <w:r>
-        <w:rPr>
-          <w:rFonts w:eastAsiaTheme="minorEastAsia"/>
-        </w:rPr>
-        <w:t>NACIMIENTOS</w:t>
-      </w:r>
-      <w:r>
-        <w:rPr>
-          <w:rFonts w:eastAsiaTheme="minorEastAsia"/>
-        </w:rPr>
-        <w:t xml:space="preserve"> durante el periodo definido</w:t>
-      </w:r>
-      <w:r>
-        <w:rPr>
-          <w:rFonts w:eastAsiaTheme="minorEastAsia"/>
-        </w:rPr>
-        <w:t xml:space="preserve"> como esperanza de vida (representado en el modelo como ESP_VIDA)</w:t>
-      </w:r>
-      <w:r>
-        <w:rPr>
-          <w:rFonts w:eastAsiaTheme="minorEastAsia"/>
-        </w:rPr>
-        <w:t xml:space="preserve">, de forma </w:t>
-      </w:r>
-      <w:r>
-        <w:rPr>
-          <w:rFonts w:eastAsiaTheme="minorEastAsia"/>
-        </w:rPr>
-        <w:t>que,</w:t>
-      </w:r>
-      <w:r>
-        <w:rPr>
-          <w:rFonts w:eastAsiaTheme="minorEastAsia"/>
-        </w:rPr>
-        <w:t xml:space="preserve"> al finalizar este periodo, se adicion</w:t>
-      </w:r>
-      <w:r>
-        <w:rPr>
-          <w:rFonts w:eastAsiaTheme="minorEastAsia"/>
-        </w:rPr>
-        <w:t>a</w:t>
-      </w:r>
-      <w:r>
-        <w:rPr>
-          <w:rFonts w:eastAsiaTheme="minorEastAsia"/>
-        </w:rPr>
-        <w:t xml:space="preserve">n a las </w:t>
-      </w:r>
-      <w:r>
-        <w:rPr>
-          <w:rFonts w:eastAsiaTheme="minorEastAsia"/>
-        </w:rPr>
-        <w:t>MUERTES</w:t>
-      </w:r>
-      <w:r>
-        <w:rPr>
-          <w:rFonts w:eastAsiaTheme="minorEastAsia"/>
-        </w:rPr>
-        <w:t xml:space="preserve"> aquellos individuos que mueran de causas naturales.</w:t>
-      </w:r>
-      <w:r>
-        <w:rPr>
-          <w:rFonts w:eastAsiaTheme="minorEastAsia"/>
-        </w:rPr>
-        <w:t xml:space="preserve"> La variable MUERTES_NAT </w:t>
-      </w:r>
-      <w:r>
-        <w:rPr>
-          <w:rFonts w:eastAsiaTheme="minorEastAsia"/>
-        </w:rPr>
-        <w:t>asegura que en el primer año donde ocurren muertes naturales fallezcan los individuos de la primera generación</w:t>
-      </w:r>
-      <w:r>
-        <w:rPr>
-          <w:rFonts w:eastAsiaTheme="minorEastAsia"/>
-        </w:rPr>
-        <w:t>, dejando pasar la información del retardo para las muertes de las siguientes generaciones.</w:t>
-      </w:r>
-    </w:p>
-    <w:p>
-      <w:pPr>
-        <w:rPr>
-          <w:rFonts w:eastAsiaTheme="minorEastAsia"/>
-        </w:rPr>
-      </w:pPr>
-      <w:r>
-        <w:rPr>
-          <w:rFonts w:eastAsiaTheme="minorEastAsia"/>
-        </w:rPr>
         <w:t>El modelo elaborado en Evolución se puede observar a continuación.</w:t>
       </w:r>
     </w:p>
@@ -3673,6 +4863,7 @@
         <w:rPr>
           <w:noProof/>
         </w:rPr>
+        <w:lastRenderedPageBreak/>
         <w:drawing>
           <wp:inline distT="0" distB="0" distL="0" distR="0" wp14:anchorId="609A293F" wp14:editId="7DA13714">
             <wp:extent cx="5612130" cy="2553335"/>
@@ -3806,7 +4997,19 @@
         <w:rPr>
           <w:rFonts w:eastAsiaTheme="minorEastAsia"/>
         </w:rPr>
-        <w:t xml:space="preserve">hasta alcanzar un equilibrio mutuo alrededor del año 270. </w:t>
+        <w:t>hasta alcanzar un equilibrio mutu</w:t>
+      </w:r>
+      <w:r>
+        <w:rPr>
+          <w:rFonts w:eastAsiaTheme="minorEastAsia"/>
+        </w:rPr>
+        <w:t>o</w:t>
+      </w:r>
+      <w:r>
+        <w:rPr>
+          <w:rFonts w:eastAsiaTheme="minorEastAsia"/>
+        </w:rPr>
+        <w:t xml:space="preserve">. </w:t>
       </w:r>
     </w:p>
     <w:p>
@@ -4083,7 +5286,6 @@
         <w:rPr>
           <w:rFonts w:eastAsiaTheme="minorEastAsia"/>
         </w:rPr>
-        <w:lastRenderedPageBreak/>
         <w:t>Es</w:t>
       </w:r>
       <w:r>
@@ -4230,6 +5432,7 @@
         <w:rPr>
           <w:rFonts w:eastAsiaTheme="minorEastAsia"/>
         </w:rPr>
+        <w:lastRenderedPageBreak/>
         <w:t xml:space="preserve">Por lo tanto, </w:t>
       </w:r>
       <w:r>
@@ -4316,6 +5519,11 @@
     <w:sdt>
       <w:sdtPr>
         <w:rPr>
+          <w:rFonts w:eastAsiaTheme="minorHAnsi" w:cstheme="minorBidi"/>
+          <w:b w:val="0"/>
+          <w:color w:val="auto"/>
+          <w:sz w:val="24"/>
+          <w:szCs w:val="22"/>
           <w:lang w:val="es-ES"/>
         </w:rPr>
         <w:id w:val="-146218793"/>
@@ -4326,11 +5534,6 @@
       </w:sdtPr>
       <w:sdtEndPr>
         <w:rPr>
-          <w:rFonts w:eastAsiaTheme="minorHAnsi" w:cstheme="minorBidi"/>
-          <w:b w:val="0"/>
-          <w:color w:val="auto"/>
-          <w:sz w:val="24"/>
-          <w:szCs w:val="22"/>
           <w:lang w:val="es-CO"/>
         </w:rPr>
       </w:sdtEndPr>
@@ -4351,6 +5554,7 @@
             <w:id w:val="-573587230"/>
             <w:bibliography/>
           </w:sdtPr>
+          <w:sdtEndPr/>
           <w:sdtContent>
             <w:p>
               <w:pPr>
@@ -5124,16 +6328,16 @@
     </w:lvl>
   </w:abstractNum>
   <w:abstractNum w:abstractNumId="2" w15:restartNumberingAfterBreak="0">
-    <w:nsid w:val="21B426D6"/>
+    <w:nsid w:val="1B7505E7"/>
     <w:multiLevelType w:val="hybridMultilevel"/>
-    <w:tmpl w:val="2B10751A"/>
+    <w:tmpl w:val="4F7EF48C"/>
     <w:lvl w:ilvl="0" w:tplc="240A0001">
       <w:start w:val="1"/>
       <w:numFmt w:val="bullet"/>
       <w:lvlText w:val=""/>
       <w:lvlJc w:val="left"/>
       <w:pPr>
-        <w:ind w:left="720" w:hanging="360"/>
+        <w:ind w:left="780" w:hanging="360"/>
       </w:pPr>
       <w:rPr>
         <w:rFonts w:ascii="Symbol" w:hAnsi="Symbol" w:hint="default"/>
@@ -5145,7 +6349,7 @@
       <w:lvlText w:val="o"/>
       <w:lvlJc w:val="left"/>
       <w:pPr>
-        <w:ind w:left="1440" w:hanging="360"/>
+        <w:ind w:left="1500" w:hanging="360"/>
       </w:pPr>
       <w:rPr>
         <w:rFonts w:ascii="Courier New" w:hAnsi="Courier New" w:cs="Courier New" w:hint="default"/>
@@ -5157,7 +6361,7 @@
       <w:lvlText w:val=""/>
       <w:lvlJc w:val="left"/>
       <w:pPr>
-        <w:ind w:left="2160" w:hanging="360"/>
+        <w:ind w:left="2220" w:hanging="360"/>
       </w:pPr>
       <w:rPr>
         <w:rFonts w:ascii="Wingdings" w:hAnsi="Wingdings" w:hint="default"/>
@@ -5169,7 +6373,7 @@
       <w:lvlText w:val=""/>
       <w:lvlJc w:val="left"/>
       <w:pPr>
-        <w:ind w:left="2880" w:hanging="360"/>
+        <w:ind w:left="2940" w:hanging="360"/>
       </w:pPr>
       <w:rPr>
         <w:rFonts w:ascii="Symbol" w:hAnsi="Symbol" w:hint="default"/>
@@ -5181,7 +6385,7 @@
       <w:lvlText w:val="o"/>
       <w:lvlJc w:val="left"/>
       <w:pPr>
-        <w:ind w:left="3600" w:hanging="360"/>
+        <w:ind w:left="3660" w:hanging="360"/>
       </w:pPr>
       <w:rPr>
         <w:rFonts w:ascii="Courier New" w:hAnsi="Courier New" w:cs="Courier New" w:hint="default"/>
@@ -5193,7 +6397,7 @@
       <w:lvlText w:val=""/>
       <w:lvlJc w:val="left"/>
       <w:pPr>
-        <w:ind w:left="4320" w:hanging="360"/>
+        <w:ind w:left="4380" w:hanging="360"/>
       </w:pPr>
       <w:rPr>
         <w:rFonts w:ascii="Wingdings" w:hAnsi="Wingdings" w:hint="default"/>
@@ -5205,7 +6409,7 @@
       <w:lvlText w:val=""/>
       <w:lvlJc w:val="left"/>
       <w:pPr>
-        <w:ind w:left="5040" w:hanging="360"/>
+        <w:ind w:left="5100" w:hanging="360"/>
       </w:pPr>
       <w:rPr>
         <w:rFonts w:ascii="Symbol" w:hAnsi="Symbol" w:hint="default"/>
@@ -5217,7 +6421,7 @@
       <w:lvlText w:val="o"/>
       <w:lvlJc w:val="left"/>
       <w:pPr>
-        <w:ind w:left="5760" w:hanging="360"/>
+        <w:ind w:left="5820" w:hanging="360"/>
       </w:pPr>
       <w:rPr>
         <w:rFonts w:ascii="Courier New" w:hAnsi="Courier New" w:cs="Courier New" w:hint="default"/>
@@ -5229,7 +6433,7 @@
       <w:lvlText w:val=""/>
       <w:lvlJc w:val="left"/>
       <w:pPr>
-        <w:ind w:left="6480" w:hanging="360"/>
+        <w:ind w:left="6540" w:hanging="360"/>
       </w:pPr>
       <w:rPr>
         <w:rFonts w:ascii="Wingdings" w:hAnsi="Wingdings" w:hint="default"/>
@@ -5237,6 +6441,232 @@
     </w:lvl>
   </w:abstractNum>
   <w:abstractNum w:abstractNumId="3" w15:restartNumberingAfterBreak="0">
+    <w:nsid w:val="21B426D6"/>
+    <w:multiLevelType w:val="hybridMultilevel"/>
+    <w:tmpl w:val="2B10751A"/>
+    <w:lvl w:ilvl="0" w:tplc="240A0001">
+      <w:start w:val="1"/>
+      <w:numFmt w:val="bullet"/>
+      <w:lvlText w:val=""/>
+      <w:lvlJc w:val="left"/>
+      <w:pPr>
+        <w:ind w:left="720" w:hanging="360"/>
+      </w:pPr>
+      <w:rPr>
+        <w:rFonts w:ascii="Symbol" w:hAnsi="Symbol" w:hint="default"/>
+      </w:rPr>
+    </w:lvl>
+    <w:lvl w:ilvl="1" w:tplc="240A0003" w:tentative="1">
+      <w:start w:val="1"/>
+      <w:numFmt w:val="bullet"/>
+      <w:lvlText w:val="o"/>
+      <w:lvlJc w:val="left"/>
+      <w:pPr>
+        <w:ind w:left="1440" w:hanging="360"/>
+      </w:pPr>
+      <w:rPr>
+        <w:rFonts w:ascii="Courier New" w:hAnsi="Courier New" w:cs="Courier New" w:hint="default"/>
+      </w:rPr>
+    </w:lvl>
+    <w:lvl w:ilvl="2" w:tplc="240A0005" w:tentative="1">
+      <w:start w:val="1"/>
+      <w:numFmt w:val="bullet"/>
+      <w:lvlText w:val=""/>
+      <w:lvlJc w:val="left"/>
+      <w:pPr>
+        <w:ind w:left="2160" w:hanging="360"/>
+      </w:pPr>
+      <w:rPr>
+        <w:rFonts w:ascii="Wingdings" w:hAnsi="Wingdings" w:hint="default"/>
+      </w:rPr>
+    </w:lvl>
+    <w:lvl w:ilvl="3" w:tplc="240A0001" w:tentative="1">
+      <w:start w:val="1"/>
+      <w:numFmt w:val="bullet"/>
+      <w:lvlText w:val=""/>
+      <w:lvlJc w:val="left"/>
+      <w:pPr>
+        <w:ind w:left="2880" w:hanging="360"/>
+      </w:pPr>
+      <w:rPr>
+        <w:rFonts w:ascii="Symbol" w:hAnsi="Symbol" w:hint="default"/>
+      </w:rPr>
+    </w:lvl>
+    <w:lvl w:ilvl="4" w:tplc="240A0003" w:tentative="1">
+      <w:start w:val="1"/>
+      <w:numFmt w:val="bullet"/>
+      <w:lvlText w:val="o"/>
+      <w:lvlJc w:val="left"/>
+      <w:pPr>
+        <w:ind w:left="3600" w:hanging="360"/>
+      </w:pPr>
+      <w:rPr>
+        <w:rFonts w:ascii="Courier New" w:hAnsi="Courier New" w:cs="Courier New" w:hint="default"/>
+      </w:rPr>
+    </w:lvl>
+    <w:lvl w:ilvl="5" w:tplc="240A0005" w:tentative="1">
+      <w:start w:val="1"/>
+      <w:numFmt w:val="bullet"/>
+      <w:lvlText w:val=""/>
+      <w:lvlJc w:val="left"/>
+      <w:pPr>
+        <w:ind w:left="4320" w:hanging="360"/>
+      </w:pPr>
+      <w:rPr>
+        <w:rFonts w:ascii="Wingdings" w:hAnsi="Wingdings" w:hint="default"/>
+      </w:rPr>
+    </w:lvl>
+    <w:lvl w:ilvl="6" w:tplc="240A0001" w:tentative="1">
+      <w:start w:val="1"/>
+      <w:numFmt w:val="bullet"/>
+      <w:lvlText w:val=""/>
+      <w:lvlJc w:val="left"/>
+      <w:pPr>
+        <w:ind w:left="5040" w:hanging="360"/>
+      </w:pPr>
+      <w:rPr>
+        <w:rFonts w:ascii="Symbol" w:hAnsi="Symbol" w:hint="default"/>
+      </w:rPr>
+    </w:lvl>
+    <w:lvl w:ilvl="7" w:tplc="240A0003" w:tentative="1">
+      <w:start w:val="1"/>
+      <w:numFmt w:val="bullet"/>
+      <w:lvlText w:val="o"/>
+      <w:lvlJc w:val="left"/>
+      <w:pPr>
+        <w:ind w:left="5760" w:hanging="360"/>
+      </w:pPr>
+      <w:rPr>
+        <w:rFonts w:ascii="Courier New" w:hAnsi="Courier New" w:cs="Courier New" w:hint="default"/>
+      </w:rPr>
+    </w:lvl>
+    <w:lvl w:ilvl="8" w:tplc="240A0005" w:tentative="1">
+      <w:start w:val="1"/>
+      <w:numFmt w:val="bullet"/>
+      <w:lvlText w:val=""/>
+      <w:lvlJc w:val="left"/>
+      <w:pPr>
+        <w:ind w:left="6480" w:hanging="360"/>
+      </w:pPr>
+      <w:rPr>
+        <w:rFonts w:ascii="Wingdings" w:hAnsi="Wingdings" w:hint="default"/>
+      </w:rPr>
+    </w:lvl>
+  </w:abstractNum>
+  <w:abstractNum w:abstractNumId="4" w15:restartNumberingAfterBreak="0">
+    <w:nsid w:val="2F4E79B8"/>
+    <w:multiLevelType w:val="hybridMultilevel"/>
+    <w:tmpl w:val="CC4C1944"/>
+    <w:lvl w:ilvl="0" w:tplc="240A0001">
+      <w:start w:val="1"/>
+      <w:numFmt w:val="bullet"/>
+      <w:lvlText w:val=""/>
+      <w:lvlJc w:val="left"/>
+      <w:pPr>
+        <w:ind w:left="720" w:hanging="360"/>
+      </w:pPr>
+      <w:rPr>
+        <w:rFonts w:ascii="Symbol" w:hAnsi="Symbol" w:hint="default"/>
+      </w:rPr>
+    </w:lvl>
+    <w:lvl w:ilvl="1" w:tplc="240A0003" w:tentative="1">
+      <w:start w:val="1"/>
+      <w:numFmt w:val="bullet"/>
+      <w:lvlText w:val="o"/>
+      <w:lvlJc w:val="left"/>
+      <w:pPr>
+        <w:ind w:left="1440" w:hanging="360"/>
+      </w:pPr>
+      <w:rPr>
+        <w:rFonts w:ascii="Courier New" w:hAnsi="Courier New" w:cs="Courier New" w:hint="default"/>
+      </w:rPr>
+    </w:lvl>
+    <w:lvl w:ilvl="2" w:tplc="240A0005" w:tentative="1">
+      <w:start w:val="1"/>
+      <w:numFmt w:val="bullet"/>
+      <w:lvlText w:val=""/>
+      <w:lvlJc w:val="left"/>
+      <w:pPr>
+        <w:ind w:left="2160" w:hanging="360"/>
+      </w:pPr>
+      <w:rPr>
+        <w:rFonts w:ascii="Wingdings" w:hAnsi="Wingdings" w:hint="default"/>
+      </w:rPr>
+    </w:lvl>
+    <w:lvl w:ilvl="3" w:tplc="240A0001" w:tentative="1">
+      <w:start w:val="1"/>
+      <w:numFmt w:val="bullet"/>
+      <w:lvlText w:val=""/>
+      <w:lvlJc w:val="left"/>
+      <w:pPr>
+        <w:ind w:left="2880" w:hanging="360"/>
+      </w:pPr>
+      <w:rPr>
+        <w:rFonts w:ascii="Symbol" w:hAnsi="Symbol" w:hint="default"/>
+      </w:rPr>
+    </w:lvl>
+    <w:lvl w:ilvl="4" w:tplc="240A0003" w:tentative="1">
+      <w:start w:val="1"/>
+      <w:numFmt w:val="bullet"/>
+      <w:lvlText w:val="o"/>
+      <w:lvlJc w:val="left"/>
+      <w:pPr>
+        <w:ind w:left="3600" w:hanging="360"/>
+      </w:pPr>
+      <w:rPr>
+        <w:rFonts w:ascii="Courier New" w:hAnsi="Courier New" w:cs="Courier New" w:hint="default"/>
+      </w:rPr>
+    </w:lvl>
+    <w:lvl w:ilvl="5" w:tplc="240A0005" w:tentative="1">
+      <w:start w:val="1"/>
+      <w:numFmt w:val="bullet"/>
+      <w:lvlText w:val=""/>
+      <w:lvlJc w:val="left"/>
+      <w:pPr>
+        <w:ind w:left="4320" w:hanging="360"/>
+      </w:pPr>
+      <w:rPr>
+        <w:rFonts w:ascii="Wingdings" w:hAnsi="Wingdings" w:hint="default"/>
+      </w:rPr>
+    </w:lvl>
+    <w:lvl w:ilvl="6" w:tplc="240A0001" w:tentative="1">
+      <w:start w:val="1"/>
+      <w:numFmt w:val="bullet"/>
+      <w:lvlText w:val=""/>
+      <w:lvlJc w:val="left"/>
+      <w:pPr>
+        <w:ind w:left="5040" w:hanging="360"/>
+      </w:pPr>
+      <w:rPr>
+        <w:rFonts w:ascii="Symbol" w:hAnsi="Symbol" w:hint="default"/>
+      </w:rPr>
+    </w:lvl>
+    <w:lvl w:ilvl="7" w:tplc="240A0003" w:tentative="1">
+      <w:start w:val="1"/>
+      <w:numFmt w:val="bullet"/>
+      <w:lvlText w:val="o"/>
+      <w:lvlJc w:val="left"/>
+      <w:pPr>
+        <w:ind w:left="5760" w:hanging="360"/>
+      </w:pPr>
+      <w:rPr>
+        <w:rFonts w:ascii="Courier New" w:hAnsi="Courier New" w:cs="Courier New" w:hint="default"/>
+      </w:rPr>
+    </w:lvl>
+    <w:lvl w:ilvl="8" w:tplc="240A0005" w:tentative="1">
+      <w:start w:val="1"/>
+      <w:numFmt w:val="bullet"/>
+      <w:lvlText w:val=""/>
+      <w:lvlJc w:val="left"/>
+      <w:pPr>
+        <w:ind w:left="6480" w:hanging="360"/>
+      </w:pPr>
+      <w:rPr>
+        <w:rFonts w:ascii="Wingdings" w:hAnsi="Wingdings" w:hint="default"/>
+      </w:rPr>
+    </w:lvl>
+  </w:abstractNum>
+  <w:abstractNum w:abstractNumId="5" w15:restartNumberingAfterBreak="0">
     <w:nsid w:val="2FE40567"/>
     <w:multiLevelType w:val="hybridMultilevel"/>
     <w:tmpl w:val="45B817FE"/>
@@ -5326,7 +6756,7 @@
       </w:pPr>
     </w:lvl>
   </w:abstractNum>
-  <w:abstractNum w:abstractNumId="4" w15:restartNumberingAfterBreak="0">
+  <w:abstractNum w:abstractNumId="6" w15:restartNumberingAfterBreak="0">
     <w:nsid w:val="3238511D"/>
     <w:multiLevelType w:val="hybridMultilevel"/>
     <w:tmpl w:val="CABE6FAA"/>
@@ -5415,7 +6845,93 @@
       </w:pPr>
     </w:lvl>
   </w:abstractNum>
-  <w:abstractNum w:abstractNumId="5" w15:restartNumberingAfterBreak="0">
+  <w:abstractNum w:abstractNumId="7" w15:restartNumberingAfterBreak="0">
+    <w:nsid w:val="3A4227A0"/>
+    <w:multiLevelType w:val="hybridMultilevel"/>
+    <w:tmpl w:val="D4E287B2"/>
+    <w:lvl w:ilvl="0" w:tplc="240A000F">
+      <w:start w:val="1"/>
+      <w:numFmt w:val="decimal"/>
+      <w:lvlText w:val="%1."/>
+      <w:lvlJc w:val="left"/>
+      <w:pPr>
+        <w:ind w:left="720" w:hanging="360"/>
+      </w:pPr>
+    </w:lvl>
+    <w:lvl w:ilvl="1" w:tplc="240A0019">
+      <w:start w:val="1"/>
+      <w:numFmt w:val="lowerLetter"/>
+      <w:lvlText w:val="%2."/>
+      <w:lvlJc w:val="left"/>
+      <w:pPr>
+        <w:ind w:left="1440" w:hanging="360"/>
+      </w:pPr>
+    </w:lvl>
+    <w:lvl w:ilvl="2" w:tplc="240A001B" w:tentative="1">
+      <w:start w:val="1"/>
+      <w:numFmt w:val="lowerRoman"/>
+      <w:lvlText w:val="%3."/>
+      <w:lvlJc w:val="right"/>
+      <w:pPr>
+        <w:ind w:left="2160" w:hanging="180"/>
+      </w:pPr>
+    </w:lvl>
+    <w:lvl w:ilvl="3" w:tplc="240A000F" w:tentative="1">
+      <w:start w:val="1"/>
+      <w:numFmt w:val="decimal"/>
+      <w:lvlText w:val="%4."/>
+      <w:lvlJc w:val="left"/>
+      <w:pPr>
+        <w:ind w:left="2880" w:hanging="360"/>
+      </w:pPr>
+    </w:lvl>
+    <w:lvl w:ilvl="4" w:tplc="240A0019" w:tentative="1">
+      <w:start w:val="1"/>
+      <w:numFmt w:val="lowerLetter"/>
+      <w:lvlText w:val="%5."/>
+      <w:lvlJc w:val="left"/>
+      <w:pPr>
+        <w:ind w:left="3600" w:hanging="360"/>
+      </w:pPr>
+    </w:lvl>
+    <w:lvl w:ilvl="5" w:tplc="240A001B" w:tentative="1">
+      <w:start w:val="1"/>
+      <w:numFmt w:val="lowerRoman"/>
+      <w:lvlText w:val="%6."/>
+      <w:lvlJc w:val="right"/>
+      <w:pPr>
+        <w:ind w:left="4320" w:hanging="180"/>
+      </w:pPr>
+    </w:lvl>
+    <w:lvl w:ilvl="6" w:tplc="240A000F" w:tentative="1">
+      <w:start w:val="1"/>
+      <w:numFmt w:val="decimal"/>
+      <w:lvlText w:val="%7."/>
+      <w:lvlJc w:val="left"/>
+      <w:pPr>
+        <w:ind w:left="5040" w:hanging="360"/>
+      </w:pPr>
+    </w:lvl>
+    <w:lvl w:ilvl="7" w:tplc="240A0019" w:tentative="1">
+      <w:start w:val="1"/>
+      <w:numFmt w:val="lowerLetter"/>
+      <w:lvlText w:val="%8."/>
+      <w:lvlJc w:val="left"/>
+      <w:pPr>
+        <w:ind w:left="5760" w:hanging="360"/>
+      </w:pPr>
+    </w:lvl>
+    <w:lvl w:ilvl="8" w:tplc="240A001B" w:tentative="1">
+      <w:start w:val="1"/>
+      <w:numFmt w:val="lowerRoman"/>
+      <w:lvlText w:val="%9."/>
+      <w:lvlJc w:val="right"/>
+      <w:pPr>
+        <w:ind w:left="6480" w:hanging="180"/>
+      </w:pPr>
+    </w:lvl>
+  </w:abstractNum>
+  <w:abstractNum w:abstractNumId="8" w15:restartNumberingAfterBreak="0">
     <w:nsid w:val="6B8D4201"/>
     <w:multiLevelType w:val="hybridMultilevel"/>
     <w:tmpl w:val="D14E20D2"/>
@@ -5508,19 +7024,28 @@
     <w:abstractNumId w:val="1"/>
   </w:num>
   <w:num w:numId="2">
-    <w:abstractNumId w:val="4"/>
+    <w:abstractNumId w:val="6"/>
   </w:num>
   <w:num w:numId="3">
     <w:abstractNumId w:val="0"/>
   </w:num>
   <w:num w:numId="4">
+    <w:abstractNumId w:val="5"/>
+  </w:num>
+  <w:num w:numId="5">
     <w:abstractNumId w:val="3"/>
   </w:num>
-  <w:num w:numId="5">
+  <w:num w:numId="6">
+    <w:abstractNumId w:val="8"/>
+  </w:num>
+  <w:num w:numId="7">
+    <w:abstractNumId w:val="4"/>
+  </w:num>
+  <w:num w:numId="8">
+    <w:abstractNumId w:val="7"/>
+  </w:num>
+  <w:num w:numId="9">
     <w:abstractNumId w:val="2"/>
-  </w:num>
-  <w:num w:numId="6">
-    <w:abstractNumId w:val="5"/>
   </w:num>
 </w:numbering>
 </file>
@@ -6569,7 +8094,7 @@
 </file>
 
 <file path=customXml/itemProps1.xml><?xml version="1.0" encoding="utf-8"?>
-<ds:datastoreItem xmlns:ds="http://schemas.openxmlformats.org/officeDocument/2006/customXml" ds:itemID="{826034BD-A781-4612-AEA9-97856864AA8E}">
+<ds:datastoreItem xmlns:ds="http://schemas.openxmlformats.org/officeDocument/2006/customXml" ds:itemID="{62C31EB3-4FA7-49CC-8159-DC26926F68A8}">
   <ds:schemaRefs>
     <ds:schemaRef ds:uri="http://schemas.openxmlformats.org/officeDocument/2006/bibliography"/>
   </ds:schemaRefs>

</xml_diff>